<commit_message>
commit the sop of wireless
</commit_message>
<xml_diff>
--- a/sop/Wireless auto switch base on AP repeater.docx
+++ b/sop/Wireless auto switch base on AP repeater.docx
@@ -2245,7 +2245,7 @@
     <w:p>
       <w:pPr>
         <w:rPr>
-          <w:rFonts w:ascii="Times New Roman" w:hAnsi="Times New Roman" w:cs="Times New Roman" w:hint="eastAsia"/>
+          <w:rFonts w:ascii="Times New Roman" w:hAnsi="Times New Roman" w:cs="Times New Roman"/>
         </w:rPr>
       </w:pPr>
       <w:r>
@@ -2502,13 +2502,75 @@
         <w:rPr>
           <w:rFonts w:ascii="Times New Roman" w:hAnsi="Times New Roman" w:cs="Times New Roman" w:hint="eastAsia"/>
         </w:rPr>
+        <w:t xml:space="preserve">, </w:t>
+      </w:r>
+      <w:r>
+        <w:rPr>
+          <w:rFonts w:ascii="Times New Roman" w:hAnsi="Times New Roman" w:cs="Times New Roman"/>
+        </w:rPr>
+        <w:t>“</w:t>
+      </w:r>
+      <w:r>
+        <w:rPr>
+          <w:rFonts w:ascii="Times New Roman" w:hAnsi="Times New Roman" w:cs="Times New Roman" w:hint="eastAsia"/>
+        </w:rPr>
+        <w:t>user name</w:t>
+      </w:r>
+      <w:r>
+        <w:rPr>
+          <w:rFonts w:ascii="Times New Roman" w:hAnsi="Times New Roman" w:cs="Times New Roman"/>
+        </w:rPr>
+        <w:t>”</w:t>
+      </w:r>
+      <w:r>
+        <w:rPr>
+          <w:rFonts w:ascii="Times New Roman" w:hAnsi="Times New Roman" w:cs="Times New Roman" w:hint="eastAsia"/>
+        </w:rPr>
+        <w:t xml:space="preserve"> and </w:t>
+      </w:r>
+      <w:r>
+        <w:rPr>
+          <w:rFonts w:ascii="Times New Roman" w:hAnsi="Times New Roman" w:cs="Times New Roman"/>
+        </w:rPr>
+        <w:t>“</w:t>
+      </w:r>
+      <w:r>
+        <w:rPr>
+          <w:rFonts w:ascii="Times New Roman" w:hAnsi="Times New Roman" w:cs="Times New Roman" w:hint="eastAsia"/>
+        </w:rPr>
+        <w:t>password</w:t>
+      </w:r>
+      <w:proofErr w:type="gramStart"/>
+      <w:r>
+        <w:rPr>
+          <w:rFonts w:ascii="Times New Roman" w:hAnsi="Times New Roman" w:cs="Times New Roman"/>
+        </w:rPr>
+        <w:t>”</w:t>
+      </w:r>
+      <w:r>
+        <w:rPr>
+          <w:rFonts w:ascii="Times New Roman" w:hAnsi="Times New Roman" w:cs="Times New Roman" w:hint="eastAsia"/>
+        </w:rPr>
         <w:t xml:space="preserve"> </w:t>
       </w:r>
       <w:r>
         <w:rPr>
           <w:rFonts w:ascii="Times New Roman" w:hAnsi="Times New Roman" w:cs="Times New Roman" w:hint="eastAsia"/>
         </w:rPr>
-        <w:t>you want. (Ex: 1)</w:t>
+        <w:t xml:space="preserve"> </w:t>
+      </w:r>
+      <w:r>
+        <w:rPr>
+          <w:rFonts w:ascii="Times New Roman" w:hAnsi="Times New Roman" w:cs="Times New Roman" w:hint="eastAsia"/>
+        </w:rPr>
+        <w:t>you</w:t>
+      </w:r>
+      <w:proofErr w:type="gramEnd"/>
+      <w:r>
+        <w:rPr>
+          <w:rFonts w:ascii="Times New Roman" w:hAnsi="Times New Roman" w:cs="Times New Roman" w:hint="eastAsia"/>
+        </w:rPr>
+        <w:t xml:space="preserve"> want. (Ex: 1)</w:t>
       </w:r>
       <w:r>
         <w:rPr>
@@ -2577,10 +2639,10 @@
               <wp:anchor distT="0" distB="0" distL="114300" distR="114300" simplePos="0" relativeHeight="251689984" behindDoc="0" locked="0" layoutInCell="1" allowOverlap="1" wp14:anchorId="48F8B27B" wp14:editId="07E3F8D2">
                 <wp:simplePos x="0" y="0"/>
                 <wp:positionH relativeFrom="column">
-                  <wp:posOffset>2575560</wp:posOffset>
+                  <wp:posOffset>2758440</wp:posOffset>
                 </wp:positionH>
                 <wp:positionV relativeFrom="paragraph">
-                  <wp:posOffset>892223</wp:posOffset>
+                  <wp:posOffset>828565</wp:posOffset>
                 </wp:positionV>
                 <wp:extent cx="517585" cy="319177"/>
                 <wp:effectExtent l="19050" t="19050" r="15875" b="43180"/>
@@ -2640,7 +2702,23 @@
           </mc:Choice>
           <mc:Fallback>
             <w:pict>
-              <v:shape id="向右箭號 5" o:spid="_x0000_s1026" type="#_x0000_t13" style="position:absolute;margin-left:202.8pt;margin-top:70.25pt;width:40.75pt;height:25.15pt;rotation:180;z-index:251689984;visibility:visible;mso-wrap-style:square;mso-width-percent:0;mso-height-percent:0;mso-wrap-distance-left:9pt;mso-wrap-distance-top:0;mso-wrap-distance-right:9pt;mso-wrap-distance-bottom:0;mso-position-horizontal:absolute;mso-position-horizontal-relative:text;mso-position-vertical:absolute;mso-position-vertical-relative:text;mso-width-percent:0;mso-height-percent:0;mso-width-relative:margin;mso-height-relative:margin;v-text-anchor:middle" o:gfxdata="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" adj="14940" filled="f" strokecolor="red" strokeweight="2pt"/>
+              <v:shapetype id="_x0000_t13" coordsize="21600,21600" o:spt="13" adj="16200,5400" path="m@0,l@0@1,0@1,0@2@0@2@0,21600,21600,10800xe">
+                <v:stroke joinstyle="miter"/>
+                <v:formulas>
+                  <v:f eqn="val #0"/>
+                  <v:f eqn="val #1"/>
+                  <v:f eqn="sum height 0 #1"/>
+                  <v:f eqn="sum 10800 0 #1"/>
+                  <v:f eqn="sum width 0 #0"/>
+                  <v:f eqn="prod @4 @3 10800"/>
+                  <v:f eqn="sum width 0 @5"/>
+                </v:formulas>
+                <v:path o:connecttype="custom" o:connectlocs="@0,0;0,10800;@0,21600;21600,10800" o:connectangles="270,180,90,0" textboxrect="0,@1,@6,@2"/>
+                <v:handles>
+                  <v:h position="#0,#1" xrange="0,21600" yrange="0,10800"/>
+                </v:handles>
+              </v:shapetype>
+              <v:shape id="向右箭號 5" o:spid="_x0000_s1026" type="#_x0000_t13" style="position:absolute;margin-left:217.2pt;margin-top:65.25pt;width:40.75pt;height:25.15pt;rotation:180;z-index:251689984;visibility:visible;mso-wrap-style:square;mso-width-percent:0;mso-height-percent:0;mso-wrap-distance-left:9pt;mso-wrap-distance-top:0;mso-wrap-distance-right:9pt;mso-wrap-distance-bottom:0;mso-position-horizontal:absolute;mso-position-horizontal-relative:text;mso-position-vertical:absolute;mso-position-vertical-relative:text;mso-width-percent:0;mso-height-percent:0;mso-width-relative:margin;mso-height-relative:margin;v-text-anchor:middle" o:gfxdata="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" adj="14940" filled="f" strokecolor="red" strokeweight="2pt"/>
             </w:pict>
           </mc:Fallback>
         </mc:AlternateContent>
@@ -2651,10 +2729,10 @@
           <w:noProof/>
         </w:rPr>
         <w:drawing>
-          <wp:inline distT="0" distB="0" distL="0" distR="0" wp14:anchorId="4FCD457D" wp14:editId="10EFA4E7">
-            <wp:extent cx="5762625" cy="1276985"/>
-            <wp:effectExtent l="0" t="0" r="9525" b="0"/>
-            <wp:docPr id="3" name="圖片 3"/>
+          <wp:inline distT="0" distB="0" distL="0" distR="0">
+            <wp:extent cx="3609975" cy="1192530"/>
+            <wp:effectExtent l="0" t="0" r="9525" b="7620"/>
+            <wp:docPr id="13" name="圖片 13"/>
             <wp:cNvGraphicFramePr>
               <a:graphicFrameLocks xmlns:a="http://schemas.openxmlformats.org/drawingml/2006/main" noChangeAspect="1"/>
             </wp:cNvGraphicFramePr>
@@ -2662,7 +2740,7 @@
               <a:graphicData uri="http://schemas.openxmlformats.org/drawingml/2006/picture">
                 <pic:pic xmlns:pic="http://schemas.openxmlformats.org/drawingml/2006/picture">
                   <pic:nvPicPr>
-                    <pic:cNvPr id="0" name="Picture 2"/>
+                    <pic:cNvPr id="0" name="Picture 1"/>
                     <pic:cNvPicPr>
                       <a:picLocks noChangeAspect="1" noChangeArrowheads="1"/>
                     </pic:cNvPicPr>
@@ -2683,7 +2761,7 @@
                   <pic:spPr bwMode="auto">
                     <a:xfrm>
                       <a:off x="0" y="0"/>
-                      <a:ext cx="5762625" cy="1276985"/>
+                      <a:ext cx="3609975" cy="1192530"/>
                     </a:xfrm>
                     <a:prstGeom prst="rect">
                       <a:avLst/>
@@ -2706,6 +2784,8 @@
           <w:rFonts w:ascii="Times New Roman" w:hAnsi="Times New Roman" w:cs="Times New Roman"/>
         </w:rPr>
       </w:pPr>
+      <w:bookmarkStart w:id="3" w:name="_GoBack"/>
+      <w:bookmarkEnd w:id="3"/>
     </w:p>
     <w:p>
       <w:pPr>
@@ -2945,7 +3025,7 @@
         </w:numPr>
         <w:ind w:leftChars="0"/>
         <w:rPr>
-          <w:rFonts w:ascii="Times New Roman" w:hAnsi="Times New Roman" w:cs="Times New Roman" w:hint="eastAsia"/>
+          <w:rFonts w:ascii="Times New Roman" w:hAnsi="Times New Roman" w:cs="Times New Roman"/>
         </w:rPr>
       </w:pPr>
       <w:r>
@@ -2967,7 +3047,7 @@
         <w:pStyle w:val="a4"/>
         <w:ind w:leftChars="0"/>
         <w:rPr>
-          <w:rFonts w:ascii="Times New Roman" w:hAnsi="Times New Roman" w:cs="Times New Roman" w:hint="eastAsia"/>
+          <w:rFonts w:ascii="Times New Roman" w:hAnsi="Times New Roman" w:cs="Times New Roman"/>
         </w:rPr>
       </w:pPr>
       <w:r>
@@ -3680,8 +3760,6 @@
           </wp:inline>
         </w:drawing>
       </w:r>
-      <w:bookmarkStart w:id="3" w:name="_GoBack"/>
-      <w:bookmarkEnd w:id="3"/>
     </w:p>
     <w:sectPr>
       <w:pgSz w:w="11906" w:h="16838"/>
@@ -8387,7 +8465,7 @@
 </file>
 
 <file path=customXml/itemProps1.xml><?xml version="1.0" encoding="utf-8"?>
-<ds:datastoreItem xmlns:ds="http://schemas.openxmlformats.org/officeDocument/2006/customXml" ds:itemID="{88A333A7-9C92-42E6-A100-1E94AEE152BC}">
+<ds:datastoreItem xmlns:ds="http://schemas.openxmlformats.org/officeDocument/2006/customXml" ds:itemID="{768CAF8A-2B0A-4D8E-B858-873A1FEB89F4}">
   <ds:schemaRefs>
     <ds:schemaRef ds:uri="http://schemas.openxmlformats.org/officeDocument/2006/bibliography"/>
   </ds:schemaRefs>

</xml_diff>